<commit_message>
feat: Convert bankruptcy petition template from Mustache to Jinja2 syntax
- Converted all loops ({{#array}}) to Jinja2 ({% for item in array %})
- Converted all conditionals ({{#var}}, {{^var}}) to Jinja2 ({% if %}, {% if not %})
- Updated variable references inside loops (e.g., {{name}} -> {{creditor.name}})
- Preserved all Russian legal text (ФЗ articles, Постановления)
- Template now works with docxtpl library
- Fixes document generation issues with legal sections
</commit_message>
<xml_diff>
--- a/api/templates/bankruptcy_petition_template.docx
+++ b/api/templates/bankruptcy_petition_template.docx
@@ -7,18 +7,17 @@
         <w:jc w:val="right"/>
       </w:pPr>
       <w:r>
-        <w:t>В {{ court_name }}</w:t>
+        <w:t>В {{court_name}}</w:t>
       </w:r>
     </w:p>
     <w:p>
       <w:pPr>
-        <w:jc w:val="right"/>
+        <w:jc w:val="both"/>
       </w:pPr>
       <w:r>
-        <w:t>{{ court_address }}</w:t>
+        <w:t>{{court_address}}</w:t>
       </w:r>
     </w:p>
-    <w:p/>
     <w:p>
       <w:pPr>
         <w:jc w:val="right"/>
@@ -29,40 +28,39 @@
     </w:p>
     <w:p>
       <w:pPr>
-        <w:jc w:val="right"/>
+        <w:jc w:val="both"/>
       </w:pPr>
       <w:r>
-        <w:t>{{ debtor_full_name }}</w:t>
+        <w:t>{{debtor_full_name}}</w:t>
       </w:r>
     </w:p>
     <w:p>
       <w:pPr>
-        <w:jc w:val="right"/>
+        <w:jc w:val="both"/>
       </w:pPr>
       <w:r>
-        <w:t>ИНН/СНИЛС: {{ debtor_inn }}/{{ debtor_snils }}</w:t>
+        <w:t>ИНН/СНИЛС: {{debtor_inn}}/{{debtor_snils}}</w:t>
       </w:r>
     </w:p>
     <w:p>
       <w:pPr>
-        <w:jc w:val="right"/>
+        <w:jc w:val="both"/>
       </w:pPr>
       <w:r>
-        <w:t>{{ debtor_address }}</w:t>
+        <w:t>{{debtor_address}}</w:t>
       </w:r>
     </w:p>
     <w:p>
       <w:pPr>
-        <w:jc w:val="right"/>
+        <w:jc w:val="both"/>
       </w:pPr>
       <w:r>
-        <w:t>к.т. {{ debtor_phone }}</w:t>
+        <w:t>к.т. {{debtor_phone}}</w:t>
       </w:r>
     </w:p>
-    <w:p/>
     <w:p>
       <w:pPr>
-        <w:jc w:val="right"/>
+        <w:jc w:val="both"/>
       </w:pPr>
       <w:r>
         <w:t>кредитор:</w:t>
@@ -70,46 +68,36 @@
     </w:p>
     <w:p>
       <w:pPr>
-        <w:jc w:val="right"/>
+        <w:jc w:val="both"/>
       </w:pPr>
       <w:r>
-        <w:t>{% for creditor in creditors %}</w:t>
+        <w:t>{% for creditor in creditors %}{{loop.index}}. {{creditor.name}}</w:t>
       </w:r>
     </w:p>
     <w:p>
       <w:pPr>
-        <w:jc w:val="right"/>
+        <w:jc w:val="both"/>
       </w:pPr>
       <w:r>
-        <w:t>{{ loop.index }}. {{ creditor.name }}</w:t>
+        <w:t>ОГРН/ИНН: {{creditor.ogrn}}/{{creditor.inn}}</w:t>
       </w:r>
     </w:p>
     <w:p>
       <w:pPr>
-        <w:jc w:val="right"/>
+        <w:jc w:val="both"/>
       </w:pPr>
       <w:r>
-        <w:t>ОГРН/ИНН: {{ creditor.ogrn }}/{{ creditor.inn }}</w:t>
+        <w:t>{{creditor.address}}</w:t>
       </w:r>
     </w:p>
     <w:p>
       <w:pPr>
-        <w:jc w:val="right"/>
-      </w:pPr>
-      <w:r>
-        <w:t>{{ creditor.address }}</w:t>
-      </w:r>
-    </w:p>
-    <w:p/>
-    <w:p>
-      <w:pPr>
-        <w:jc w:val="right"/>
+        <w:jc w:val="both"/>
       </w:pPr>
       <w:r>
         <w:t>{% endfor %}</w:t>
       </w:r>
     </w:p>
-    <w:p/>
     <w:p>
       <w:pPr>
         <w:jc w:val="center"/>
@@ -123,105 +111,590 @@
     </w:p>
     <w:p>
       <w:pPr>
-        <w:jc w:val="center"/>
+        <w:jc w:val="both"/>
       </w:pPr>
       <w:r>
-        <w:rPr>
-          <w:b/>
-        </w:rPr>
         <w:t>о признании гражданина несостоятельным (банкротом)</w:t>
       </w:r>
     </w:p>
-    <w:p/>
     <w:p>
+      <w:pPr>
+        <w:jc w:val="both"/>
+      </w:pPr>
       <w:r>
-        <w:t>{{ debtor_full_name }}, {{ debtor_birth_date }} года рождения, имеющий паспорт {{ debtor_passport_series }} {{ debtor_passport_number }}, выдан {{ debtor_passport_issued_by }} от {{ debtor_passport_date }}, код подразделения {{ debtor_passport_code }}, зарегистрированный и проживающий по адресу: {{ debtor_address }}, поставленный на учет в налоговом органе с присвоением ИНН/СНИЛС: {{ debtor_inn }}/{{ debtor_snils }}.</w:t>
+        <w:t>{{debtor_full_name}}, {{debtor_birth_date}} года рождения, имеющий</w:t>
+        <w:br/>
+        <w:t>паспорт {{debtor_passport_series}} {{debtor_passport_number}}, выдан</w:t>
+        <w:br/>
+        <w:t>{{debtor_passport_issued_by}} от {{debtor_passport_date}}, код</w:t>
+        <w:br/>
+        <w:t>подразделения {{debtor_passport_code}}, зарегистрированный и проживающий</w:t>
+        <w:br/>
+        <w:t>по адресу: {{debtor_address}}, поставленный на учет в налоговом органе с</w:t>
+        <w:br/>
+        <w:t>присвоением ИНН/СНИЛС: {{debtor_inn}}/{{debtor_snils}}.</w:t>
       </w:r>
     </w:p>
     <w:p>
+      <w:pPr>
+        <w:jc w:val="both"/>
+      </w:pPr>
       <w:r>
-        <w:t>{{ debtor_surname }} {{ debtor_initials }} не зарегистрирован в качестве индивидуального предпринимателя, что подтверждается справкой № {{ ip_certificate_number }} от {{ ip_certificate_date }} года.</w:t>
-      </w:r>
-    </w:p>
-    <w:p/>
-    <w:p>
-      <w:r>
-        <w:t>В настоящее время общий размер кредиторской задолженности составляет {{ total_debt_rubles }} {{ total_debt_rubles_word }} {{ total_debt_kopecks }} {{ total_debt_kopecks_word }} включает в себя:</w:t>
-      </w:r>
-    </w:p>
-    <w:p/>
-    <w:p>
-      <w:r>
-        <w:t>{% for debt in debts %}</w:t>
+        <w:t>{{debtor_surname}} {{debtor_initials}} не зарегистрирован в качестве</w:t>
+        <w:br/>
+        <w:t>индивидуального предпринимателя, что подтверждается справкой №</w:t>
+        <w:br/>
+        <w:t>{{ip_certificate_number}} от {{ip_certificate_date}} года.</w:t>
       </w:r>
     </w:p>
     <w:p>
+      <w:pPr>
+        <w:jc w:val="both"/>
+      </w:pPr>
       <w:r>
-        <w:t>{{ loop.index }}.    задолженность перед {{ debt.creditor_name }}:</w:t>
+        <w:t>В настоящее время общий размер кредиторской задолженности составляет</w:t>
+        <w:br/>
+        <w:t>{{total_debt_rubles}} {{total_debt_rubles_word}} {{total_debt_kopecks}}</w:t>
+        <w:br/>
+        <w:t>{{total_debt_kopecks_word}} включает в себя:</w:t>
       </w:r>
     </w:p>
     <w:p>
+      <w:pPr>
+        <w:jc w:val="both"/>
+      </w:pPr>
       <w:r>
-        <w:t>- согласно официальной выписки {{ debt.source }} составляет {{ debt.amount_rubles }} {{ debt.amount_rubles_word }} {{ debt.amount_kopecks }} {{ debt.amount_kopecks_word }}.</w:t>
+        <w:t>{% for debt in debts %}{{loop.index}}. задолженность перед {{debt.creditor_name}}:</w:t>
       </w:r>
     </w:p>
-    <w:p/>
     <w:p>
+      <w:pPr>
+        <w:jc w:val="both"/>
+      </w:pPr>
+      <w:r>
+        <w:t>- согласно официальной выписки {{debt.source}} составляет {{debt.amount_rubles}}</w:t>
+        <w:br/>
+        <w:t>{{debt.amount_rubles_word}} {{debt.amount_kopecks}} {{debt.amount_kopecks_word}}.</w:t>
+      </w:r>
+    </w:p>
+    <w:p>
+      <w:pPr>
+        <w:jc w:val="both"/>
+      </w:pPr>
       <w:r>
         <w:t>{% endfor %}</w:t>
       </w:r>
     </w:p>
     <w:p>
+      <w:pPr>
+        <w:jc w:val="both"/>
+      </w:pPr>
       <w:r>
-        <w:t>Кредитные обязательства являются потребительскими и не связаны с осуществлением предпринимательской деятельности. Денежные средства в кредит были взяты для потребительских нужд.</w:t>
+        <w:t>Кредитные обязательства являются потребительскими и не связаны с</w:t>
+        <w:br/>
+        <w:t>осуществлением предпринимательской деятельности. Денежные средства в</w:t>
+        <w:br/>
+        <w:t>кредит были взяты для потребительских нужд.</w:t>
       </w:r>
     </w:p>
     <w:p>
+      <w:pPr>
+        <w:jc w:val="both"/>
+      </w:pPr>
       <w:r>
-        <w:t>Информация о счетах, открытых в банках и иных кредитных организациях приведена в форме «Опись имущества должника гражданина».</w:t>
+        <w:t>Информация о счетах, открытых в банках и иных кредитных организациях</w:t>
+        <w:br/>
+        <w:t>приведена в форме «Опись имущества должника гражданина».</w:t>
       </w:r>
     </w:p>
     <w:p>
+      <w:pPr>
+        <w:jc w:val="both"/>
+      </w:pPr>
       <w:r>
-        <w:t>Электронные денежные средства у {{ debtor_surname }} {{ debtor_initials }} отсутствуют. Операции с такими денежными средствами за трехлетний период, предшествующий дате подачи заявления о признании банкротом, должник не совершал.</w:t>
+        <w:t>Электронные денежные средства у {{debtor_surname}} {{debtor_initials}}</w:t>
+        <w:br/>
+        <w:t>отсутствуют. Операции с такими денежными средствами за трехлетний</w:t>
+        <w:br/>
+        <w:t>период, предшествующий дате подачи заявления о признании банкротом,</w:t>
+        <w:br/>
+        <w:t>должник не совершал.</w:t>
       </w:r>
     </w:p>
     <w:p>
+      <w:pPr>
+        <w:jc w:val="both"/>
+      </w:pPr>
       <w:r>
-        <w:t>{% if is_married %}{{ debtor_surname }} {{ debtor_initials }} состоит в официальном браке с {{ spouse_name }}, что подтверждается свидетельством о заключении брака {{ marriage_certificate_number }} от {{ marriage_certificate_date }} года.{% elif is_divorced %}{{ debtor_surname }} {{ debtor_initials }} не состоит в официальном браке, что подтверждается свидетельством о расторжении брака {{ divorce_certificate_number }} от {{ divorce_certificate_date }} года.{% else %}{{ debtor_surname }} {{ debtor_initials }} не состоит в браке.{% endif %}</w:t>
+        <w:t>{% if is_married %}{{debtor_surname}} {{debtor_initials}} состоит в</w:t>
+        <w:br/>
+        <w:t>официальном браке с {{spouse_name}}, что подтверждается свидетельством о</w:t>
+        <w:br/>
+        <w:t>заключении брака {{marriage_certificate_number}} от</w:t>
+        <w:br/>
+        <w:t>{{marriage_certificate_date}}</w:t>
+        <w:br/>
+        <w:t>года.{% endif %}{% if is_divorced %}{{debtor_surname}}</w:t>
+        <w:br/>
+        <w:t>{{debtor_initials}} не состоит в официальном браке, что подтверждается</w:t>
+        <w:br/>
+        <w:t>свидетельством о расторжении брака {{divorce_certificate_number}} от</w:t>
+        <w:br/>
+        <w:t>{{divorce_certificate_date}} года.{% endif %}</w:t>
       </w:r>
     </w:p>
     <w:p>
+      <w:pPr>
+        <w:jc w:val="both"/>
+      </w:pPr>
       <w:r>
-        <w:t>{% if has_children %}У {{ debtor_surname }} {{ debtor_initials }} на иждивении есть несовершеннолетний ребенок{% if multiple_children %} / несовершеннолетние дети{% endif %}:{% for child in children %}{{ child.child_name }}, {{ child.child_birth_date }} года рождения{% endfor %}{% else %}У {{ debtor_surname }} {{ debtor_initials }} на иждивении нет несовершеннолетних детей.{% endif %}</w:t>
+        <w:t>{% if has_children %}У {{debtor_surname}} {{debtor_initials}} на иждивении</w:t>
+        <w:br/>
+        <w:t>есть несовершеннолетний ребенок{% if multiple_children %} /</w:t>
+        <w:br/>
+        <w:t>несовершеннолетние дети{% endif %}:</w:t>
       </w:r>
     </w:p>
     <w:p>
+      <w:pPr>
+        <w:jc w:val="both"/>
+      </w:pPr>
       <w:r>
-        <w:t>{{ debtor_surname }} {{ debtor_initials }} официально не трудоустроен{% if is_self_employed %}, {{ debtor_surname }} {{ debtor_initials }} является самозанятым{% endif %}.</w:t>
+        <w:t>{% for child in children %}{{child.child_name}}, {{child.child_birth_date}} года рождения, что</w:t>
+        <w:br/>
+        <w:t>подтверждается {% if child.child_has_passport %}паспортом гражданина РФ</w:t>
+        <w:br/>
+        <w:t>{{child.child_passport_series}} №{{child.child_passport_number}} выдан</w:t>
+        <w:br/>
+        <w:t>{{child.child_passport_issued_by}} от {{child.child_passport_date}} года, код</w:t>
+        <w:br/>
+        <w:t>подразделения</w:t>
+        <w:br/>
+        <w:t>{{child.child_passport_code}}{% endif %}{% if child.child_has_certificate %}свидетельством</w:t>
+        <w:br/>
+        <w:t>о рождении {{child.child_certificate_number}} от {{child.child_certificate_date}}</w:t>
+        <w:br/>
+        <w:t>года{% endif %}.</w:t>
       </w:r>
     </w:p>
     <w:p>
+      <w:pPr>
+        <w:jc w:val="both"/>
+      </w:pPr>
       <w:r>
-        <w:t>{% if has_real_estate %}За {{ debtor_surname }} {{ debtor_initials }} зарегистрировано недвижимое имущество: {{ real_estate_description }}{% else %}За {{ debtor_surname }} {{ debtor_initials }} не зарегистрировано недвижимое имущество.{% endif %}</w:t>
+        <w:t>{% endfor %}{% endif %}{% if not has_children %}У {{debtor_surname}}</w:t>
+        <w:br/>
+        <w:t>{{debtor_initials}} на иждивении нет несовершеннолетних</w:t>
+        <w:br/>
+        <w:t>детей.{% endif %}</w:t>
       </w:r>
     </w:p>
     <w:p>
+      <w:pPr>
+        <w:jc w:val="both"/>
+      </w:pPr>
       <w:r>
-        <w:t>{% if has_movable_property %}Движимое имущество у {{ debtor_surname }} {{ debtor_initials }} имеется, а именно {{ movable_property_description }}{% else %}Движимое имущество у {{ debtor_surname }} {{ debtor_initials }} не имеется.{% endif %}</w:t>
+        <w:t>{% if is_employed %}{{debtor_surname}} {{debtor_initials}} официально</w:t>
+        <w:br/>
+        <w:t>трудоустроен.{% endif %}{% if not is_employed %}{{debtor_surname}}</w:t>
+        <w:br/>
+        <w:t>{{debtor_initials}} официально не трудоустроен{% if is_self_employed %},</w:t>
+        <w:br/>
+        <w:t>{{debtor_surname}} {{debtor_initials}} является</w:t>
+        <w:br/>
+        <w:t>самозанятым{% endif %}.{% endif %}</w:t>
       </w:r>
     </w:p>
     <w:p>
+      <w:pPr>
+        <w:jc w:val="both"/>
+      </w:pPr>
       <w:r>
-        <w:t>На основании вышеизложенного, у {{ debtor_surname }} {{ debtor_initials }} имеются признаки банкротства, предусмотренные ст. 213.6 ФЗ «О несостоятельности (банкротстве)».</w:t>
+        <w:t>{% if is_self_employed %}{% for year_data in income_years %}- доход за {{year_data.year}} год составил:</w:t>
+        <w:br/>
+        <w:t>{{year_data.amount}} {{year_data.amount_word}}, что подтверждается «Справкой</w:t>
+        <w:br/>
+        <w:t>№{{year_data.certificate_number}} о состоянии доходов»;</w:t>
       </w:r>
     </w:p>
     <w:p>
+      <w:pPr>
+        <w:jc w:val="both"/>
+      </w:pPr>
       <w:r>
-        <w:t>Прошу назначить финансового управляющего из числа членов саморегулируемой организации {{ sro_name }}</w:t>
+        <w:t>{% endfor %}{% endif %}</w:t>
       </w:r>
     </w:p>
-    <w:p/>
+    <w:p>
+      <w:pPr>
+        <w:jc w:val="both"/>
+      </w:pPr>
+      <w:r>
+        <w:t>{% if has_real_estate %}За {{debtor_surname}} {{debtor_initials}}</w:t>
+        <w:br/>
+        <w:t>зарегистрировано недвижимое имущество:</w:t>
+        <w:br/>
+        <w:t>{{real_estate_description}}{% endif %}{% if not has_real_estate %}За</w:t>
+        <w:br/>
+        <w:t>{{debtor_surname}} {{debtor_initials}} не зарегистрировано недвижимое</w:t>
+        <w:br/>
+        <w:t>имущество.{% endif %}</w:t>
+      </w:r>
+    </w:p>
+    <w:p>
+      <w:pPr>
+        <w:jc w:val="both"/>
+      </w:pPr>
+      <w:r>
+        <w:t>{% if has_movable_property %}Движимое имущество у {{debtor_surname}}</w:t>
+        <w:br/>
+        <w:t>{{debtor_initials}} имеется, а именно</w:t>
+        <w:br/>
+        <w:t>{{movable_property_description}}{% if is_pledged %}. Данный</w:t>
+        <w:br/>
+        <w:t>{{property_type}} находится в залоге у {{pledge_creditor}}, что</w:t>
+        <w:br/>
+        <w:t>подтверждается</w:t>
+        <w:br/>
+        <w:t>{{pledge_document}}{% endif %}.{% endif %}{% if not has_movable_property %}Движимое</w:t>
+        <w:br/>
+        <w:t>имущество у {{debtor_surname}} {{debtor_initials}} не</w:t>
+        <w:br/>
+        <w:t>имеется.{% endif %}</w:t>
+      </w:r>
+    </w:p>
+    <w:p>
+      <w:pPr>
+        <w:jc w:val="both"/>
+      </w:pPr>
+      <w:r>
+        <w:t>Акции, а также иные ценные бумаги у {{debtor_surname}}</w:t>
+        <w:br/>
+        <w:t>{{debtor_initials}} отсутствуют, участником каких-либо коммерческих</w:t>
+        <w:br/>
+        <w:t>организаций {{debtor_gender_pronoun}} не является.</w:t>
+      </w:r>
+    </w:p>
+    <w:p>
+      <w:pPr>
+        <w:jc w:val="both"/>
+      </w:pPr>
+      <w:r>
+        <w:t>Дебиторская задолженность у {{debtor_surname}} {{debtor_initials}}</w:t>
+        <w:br/>
+        <w:t>отсутствует.</w:t>
+      </w:r>
+    </w:p>
+    <w:p>
+      <w:pPr>
+        <w:jc w:val="both"/>
+      </w:pPr>
+      <w:r>
+        <w:t>Информация о сделках, совершенных {{debtor_surname}} {{debtor_initials}}</w:t>
+        <w:br/>
+        <w:t>в течение трех лет, до даты подачи в суд настоящего заявления с:</w:t>
+      </w:r>
+    </w:p>
+    <w:p>
+      <w:pPr>
+        <w:jc w:val="both"/>
+      </w:pPr>
+      <w:r>
+        <w:t>А) недвижимым имуществом:</w:t>
+      </w:r>
+    </w:p>
+    <w:p>
+      <w:pPr>
+        <w:jc w:val="both"/>
+      </w:pPr>
+      <w:r>
+        <w:t>{% if transactions_real_estate %}{{description}}{% endif %}{% if not transactions_real_estate %}Сделки</w:t>
+        <w:br/>
+        <w:t>не совершались;{% endif %}</w:t>
+      </w:r>
+    </w:p>
+    <w:p>
+      <w:pPr>
+        <w:jc w:val="both"/>
+      </w:pPr>
+      <w:r>
+        <w:t>Б) ценными бумагами:</w:t>
+      </w:r>
+    </w:p>
+    <w:p>
+      <w:pPr>
+        <w:jc w:val="both"/>
+      </w:pPr>
+      <w:r>
+        <w:t>{% if transactions_securities %}{{description}}{% endif %}{% if not transactions_securities %}Сделки</w:t>
+        <w:br/>
+        <w:t>не совершались;{% endif %}</w:t>
+      </w:r>
+    </w:p>
+    <w:p>
+      <w:pPr>
+        <w:jc w:val="both"/>
+      </w:pPr>
+      <w:r>
+        <w:t>В) долями в уставном капитале:</w:t>
+      </w:r>
+    </w:p>
+    <w:p>
+      <w:pPr>
+        <w:jc w:val="both"/>
+      </w:pPr>
+      <w:r>
+        <w:t>{% if transactions_llc_shares %}{{description}}{% endif %}{% if not transactions_llc_shares %}Сделки</w:t>
+        <w:br/>
+        <w:t>не совершались;{% endif %}</w:t>
+      </w:r>
+    </w:p>
+    <w:p>
+      <w:pPr>
+        <w:jc w:val="both"/>
+      </w:pPr>
+      <w:r>
+        <w:t>Г) транспортными средствами:</w:t>
+      </w:r>
+    </w:p>
+    <w:p>
+      <w:pPr>
+        <w:jc w:val="both"/>
+      </w:pPr>
+      <w:r>
+        <w:t>{% if transactions_vehicles %}{{description}}{% endif %}{% if not transactions_vehicles %}Сделки</w:t>
+        <w:br/>
+        <w:t>не совершались;{% endif %}</w:t>
+      </w:r>
+    </w:p>
+    <w:p>
+      <w:pPr>
+        <w:jc w:val="both"/>
+      </w:pPr>
+      <w:r>
+        <w:t>ФЗ «О несостоятельности (банкротстве)» предусматривает право гражданина,</w:t>
+        <w:br/>
+        <w:t>при наступлении определенных условий, обратиться в арбитражный суд с</w:t>
+        <w:br/>
+        <w:t>заявлением о своем банкротстве.</w:t>
+      </w:r>
+    </w:p>
+    <w:p>
+      <w:pPr>
+        <w:jc w:val="both"/>
+      </w:pPr>
+      <w:r>
+        <w:t>Согласно п. 2 ст. 6 ФЗ от 26.10.2002 № 127-ФЗ «О несостоятельности</w:t>
+        <w:br/>
+        <w:t>«Банкротстве» если иное не предусмотрено настоящим Федеральным законом,</w:t>
+        <w:br/>
+        <w:t>производство по делу о банкротстве может быть возбуждено арбитражным</w:t>
+        <w:br/>
+        <w:t>судом при условии, что требования к должнику - юридическому лицу в</w:t>
+        <w:br/>
+        <w:t>совокупности составляют не менее чем триста тысяч рублей, а в отношении</w:t>
+        <w:br/>
+        <w:t>должника - физического лица - не менее размера, установленного пунктом 2</w:t>
+        <w:br/>
+        <w:t>статьи 213.3 настоящего Федерального закона.</w:t>
+      </w:r>
+    </w:p>
+    <w:p>
+      <w:pPr>
+        <w:jc w:val="both"/>
+      </w:pPr>
+      <w:r>
+        <w:t>Согласно п. 2 ст. 4 ФЗ «О несостоятельности (банкротстве)» для</w:t>
+        <w:br/>
+        <w:t>определения наличия признаков банкротства должника учитываются: размер</w:t>
+        <w:br/>
+        <w:t>денежных обязательств, в том числе размер задолженности за переданные</w:t>
+        <w:br/>
+        <w:t>товары, выполненные работы и оказанные услуги, суммы займа с учетом</w:t>
+        <w:br/>
+        <w:t>процентов, подлежащих уплате должником, размер задолженности, возникшей</w:t>
+        <w:br/>
+        <w:t>вследствие неосновательного обогащения, и размер задолженности,</w:t>
+        <w:br/>
+        <w:t>возникшей вследствие причинения вреда имуществу кредиторов, за</w:t>
+        <w:br/>
+        <w:t>исключением обязательств перед гражданами, перед которыми должник несет</w:t>
+        <w:br/>
+        <w:t>ответственность за причинение вреда жизни или здоровью, обязательств по</w:t>
+        <w:br/>
+        <w:t>выплате компенсации сверх возмещения вреда, обязательств по выплате</w:t>
+        <w:br/>
+        <w:t>вознаграждения авторам результатов интеллектуальной деятельности, а</w:t>
+        <w:br/>
+        <w:t>также обязательств перед учредителями (участниками) должника, вытекающих</w:t>
+        <w:br/>
+        <w:t>из такого участия; размер обязательных платежей без учета установленных</w:t>
+        <w:br/>
+        <w:t>законодательством Российской Федерации штрафов (пеней) и иных финансовых</w:t>
+        <w:br/>
+        <w:t>санкций.</w:t>
+      </w:r>
+    </w:p>
+    <w:p>
+      <w:pPr>
+        <w:jc w:val="both"/>
+      </w:pPr>
+      <w:r>
+        <w:t>В соответствии с со ст. 213.3 ФЗ «О несостоятельности (банкротстве)»</w:t>
+        <w:br/>
+        <w:t>Правом на обращение в арбитражный суд с заявлением о признании</w:t>
+        <w:br/>
+        <w:t>гражданина банкротом обладают гражданин, конкурсный кредитор,</w:t>
+        <w:br/>
+        <w:t>уполномоченный орган. Заявление о признании гражданина банкротом</w:t>
+        <w:br/>
+        <w:t>принимается Арбитражным судом при условии, что требования к гражданину</w:t>
+        <w:br/>
+        <w:t>составляют не менее чем пятьсот тысяч рублей, и указные требования не</w:t>
+        <w:br/>
+        <w:t>исполнены в течение трех месяцев с даты, когда они должны быть</w:t>
+        <w:br/>
+        <w:t>исполнены, если иное не предусмотрено настоящим Федеральным законом.</w:t>
+      </w:r>
+    </w:p>
+    <w:p>
+      <w:pPr>
+        <w:jc w:val="both"/>
+      </w:pPr>
+      <w:r>
+        <w:t>В соответствии с п. 1 ст. 213.4 ФЗ «О несостоятельности (банкротстве)»</w:t>
+        <w:br/>
+        <w:t>гражданин обязан обратиться в арбитражный суд с заявлением о признании</w:t>
+        <w:br/>
+        <w:t>его банкротом в случае, если удовлетворение требований одного кредитора</w:t>
+        <w:br/>
+        <w:t>или нескольких кредиторов приводит к невозможности исполнения</w:t>
+        <w:br/>
+        <w:t>гражданином денежных обязательств и (или) обязанности по уплате</w:t>
+        <w:br/>
+        <w:t>обязательных платежей в полном объеме перед другими кредиторами и размер</w:t>
+        <w:br/>
+        <w:t>таких обязательств и обязанности в совокупности составляет не менее чем</w:t>
+        <w:br/>
+        <w:t>пятьсот тысяч рублей, не позднее тридцати рабочих дней со дня, когда он</w:t>
+        <w:br/>
+        <w:t>узнал или должен был узнать об этом.</w:t>
+      </w:r>
+    </w:p>
+    <w:p>
+      <w:pPr>
+        <w:jc w:val="both"/>
+      </w:pPr>
+      <w:r>
+        <w:t>Согласно п. 2 ст. 213.4 ФЗ «О несостоятельности (банкротстве)», п. 10</w:t>
+        <w:br/>
+        <w:t>Постановления Пленума ВС РФ от 13.10.2015 г. № 45 «О некоторых вопросах,</w:t>
+        <w:br/>
+        <w:t>связанных с введением в действие процедур, применяемых в делах о</w:t>
+        <w:br/>
+        <w:t>несостоятельности (банкротстве) граждан» при реализации должником права</w:t>
+        <w:br/>
+        <w:t>на обращение в арбитражный суд с заявлением о признании его банкротом на</w:t>
+        <w:br/>
+        <w:t>основании п. 2 ст. 213.4 Закона о банкротстве, учитывается наличие</w:t>
+        <w:br/>
+        <w:t>обстоятельств, очевидно свидетельствующих о том, что должник не в</w:t>
+        <w:br/>
+        <w:t>состоянии исполнить денежные обязательства и (или) обязанность по уплате</w:t>
+        <w:br/>
+        <w:t>обязательных платежей в установленный срок, и признаков</w:t>
+        <w:br/>
+        <w:t>неплатежеспособности и (или) недостаточности имущества у должника (п. 3</w:t>
+        <w:br/>
+        <w:t>ст. 213.6 Закона о банкротстве). Размер неисполненных обязательств в</w:t>
+        <w:br/>
+        <w:t>этом случае значения не имеет.</w:t>
+      </w:r>
+    </w:p>
+    <w:p>
+      <w:pPr>
+        <w:jc w:val="both"/>
+      </w:pPr>
+      <w:r>
+        <w:t>В соответствии с п. 3 ст. 213.6 Закона о банкротстве под</w:t>
+        <w:br/>
+        <w:t>неплатежеспособностью гражданина понимается его неспособность</w:t>
+        <w:br/>
+        <w:t>удовлетворить в полном объеме требования кредиторов по денежным</w:t>
+        <w:br/>
+        <w:t>обязательствам и (или) исполнить обязанность по уплате обязательных</w:t>
+        <w:br/>
+        <w:t>платежей. Если не доказано иное, гражданин предполагается</w:t>
+        <w:br/>
+        <w:t>неплатежеспособным при условии, что имеет место, в том числе, следующее</w:t>
+        <w:br/>
+        <w:t>обстоятельство: гражданин прекратил расчеты с кредиторами, то есть</w:t>
+        <w:br/>
+        <w:t>перестал исполнять денежные обязательства и (или) обязанность по уплате</w:t>
+        <w:br/>
+        <w:t>обязательных платежей, срок исполнения которых наступил; более чем</w:t>
+        <w:br/>
+        <w:t>десять процентов совокупного размера денежных обязательств и (или)</w:t>
+        <w:br/>
+        <w:t>обязанности по уплате обязательных платежей, которые имеются у</w:t>
+        <w:br/>
+        <w:t>гражданина и срок исполнения которых наступил, не исполнены им в течение</w:t>
+        <w:br/>
+        <w:t>более чем одного месяца со дня, когда такие обязательства и (или)</w:t>
+        <w:br/>
+        <w:t>обязанность должны быть исполнены; размер задолженности гражданина</w:t>
+        <w:br/>
+        <w:t>превышает стоимость его имущества, в том числе права требования; наличие</w:t>
+        <w:br/>
+        <w:t>постановления об окончании исполнительного производства в связи с тем,</w:t>
+        <w:br/>
+        <w:t>что у гражданина отсутствует имущество, на которое может быть обращено</w:t>
+        <w:br/>
+        <w:t>взыскание.</w:t>
+      </w:r>
+    </w:p>
+    <w:p>
+      <w:pPr>
+        <w:jc w:val="both"/>
+      </w:pPr>
+      <w:r>
+        <w:t>На основании вышеизложенного, у {{debtor_surname}} {{debtor_initials}}</w:t>
+        <w:br/>
+        <w:t>имеются признаки банкротства, предусмотренные ст. 213.6 ФЗ «О</w:t>
+        <w:br/>
+        <w:t>несостоятельности (банкротстве)», а именно:</w:t>
+      </w:r>
+    </w:p>
+    <w:p>
+      <w:pPr>
+        <w:jc w:val="both"/>
+      </w:pPr>
+      <w:r>
+        <w:t>{{insolvency_grounds}}</w:t>
+      </w:r>
+    </w:p>
+    <w:p>
+      <w:pPr>
+        <w:jc w:val="both"/>
+      </w:pPr>
+      <w:r>
+        <w:t>Прошу назначить финансового управляющего из числа членов</w:t>
+        <w:br/>
+        <w:t>саморегулируемой организации {{sro_name}}</w:t>
+      </w:r>
+    </w:p>
+    <w:p>
+      <w:pPr>
+        <w:jc w:val="both"/>
+      </w:pPr>
+      <w:r>
+        <w:t>На основании изложенного, руководствуясь статьями 213.3, 213.4, 213.5,</w:t>
+        <w:br/>
+        <w:t>213.6 Федерального закона от 26.10.2002 № 127-ФЗ «О несостоятельности</w:t>
+        <w:br/>
+        <w:t>(банкротстве)»,</w:t>
+      </w:r>
+    </w:p>
     <w:p>
       <w:pPr>
         <w:jc w:val="center"/>
@@ -233,38 +706,126 @@
         <w:t>ПРОШУ:</w:t>
       </w:r>
     </w:p>
-    <w:p/>
     <w:p>
+      <w:pPr>
+        <w:jc w:val="both"/>
+      </w:pPr>
       <w:r>
-        <w:t>1. Признать {{ debtor_full_name }} несостоятельным (банкротом).</w:t>
+        <w:t>1. Признать {{debtor_full_name}} несостоятельным (банкротом).</w:t>
       </w:r>
     </w:p>
     <w:p>
+      <w:pPr>
+        <w:jc w:val="both"/>
+      </w:pPr>
       <w:r>
-        <w:t>2. Ввести в отношении {{ debtor_surname }} {{ debtor_initials }} процедуру реструктуризации долгов гражданина сроком на {{ restructuring_duration }}.</w:t>
+        <w:t>2. Ввести в отношении {{debtor_surname}} {{debtor_initials}} процедуру</w:t>
+        <w:br/>
+        <w:t>реструктуризации долгов гражданина сроком на {{restructuring_duration}}.</w:t>
       </w:r>
     </w:p>
     <w:p>
+      <w:pPr>
+        <w:jc w:val="both"/>
+      </w:pPr>
       <w:r>
-        <w:t>3. Утвердить финансовым управляющим арбитражного управляющего из числа членов {{ sro_name }}.</w:t>
+        <w:t>3. Утвердить финансовым управляющим арбитражного управляющего из числа</w:t>
+        <w:br/>
+        <w:t>членов {{sro_name}}.</w:t>
       </w:r>
     </w:p>
-    <w:p/>
-    <w:p/>
     <w:p>
+      <w:pPr>
+        <w:jc w:val="both"/>
+      </w:pPr>
       <w:r>
-        <w:t>{{ petition_date }}</w:t>
-        <w:tab/>
-        <w:tab/>
-        <w:tab/>
-        <w:tab/>
-        <w:tab/>
-        <w:t>_____________ / {{ debtor_full_name }}</w:t>
+        <w:t>4. Включить в третью очередь реестра требований кредиторов</w:t>
+        <w:br/>
+        <w:t>{{debtor_surname}} {{debtor_initials}} следующих кредиторов:</w:t>
+      </w:r>
+    </w:p>
+    <w:p>
+      <w:pPr>
+        <w:jc w:val="both"/>
+      </w:pPr>
+      <w:r>
+        <w:t>{% for registry_item in creditor_registry %}{{loop.index}}. {{registry_item.name}} в размере {{registry_item.amount}} руб.</w:t>
+        <w:br/>
+        <w:t>{{registry_item.kopecks}} коп.</w:t>
+      </w:r>
+    </w:p>
+    <w:p>
+      <w:pPr>
+        <w:jc w:val="both"/>
+      </w:pPr>
+      <w:r>
+        <w:t>{% endfor %}</w:t>
+      </w:r>
+    </w:p>
+    <w:p>
+      <w:pPr>
+        <w:jc w:val="both"/>
+      </w:pPr>
+      <w:r>
+        <w:t>5. Опубликовать сведения о признании {{debtor_surname}}</w:t>
+        <w:br/>
+        <w:t>{{debtor_initials}} банкротом и введении процедуры реструктуризации</w:t>
+        <w:br/>
+        <w:t>долгов в газете «Коммерсантъ» и разместить в Едином федеральном реестре</w:t>
+        <w:br/>
+        <w:t>сведений о банкротстве.</w:t>
+      </w:r>
+    </w:p>
+    <w:p>
+      <w:pPr>
+        <w:jc w:val="both"/>
+      </w:pPr>
+      <w:r>
+        <w:t>6. Взыскать с {{debtor_surname}} {{debtor_initials}} в пользу</w:t>
+        <w:br/>
+        <w:t>финансового управляющего вознаграждение в размере 25 000 рублей 00</w:t>
+        <w:br/>
+        <w:t>копеек.</w:t>
+      </w:r>
+    </w:p>
+    <w:p>
+      <w:pPr>
+        <w:jc w:val="center"/>
+      </w:pPr>
+      <w:r>
+        <w:rPr>
+          <w:b/>
+        </w:rPr>
+        <w:t>Приложение:</w:t>
+      </w:r>
+    </w:p>
+    <w:p>
+      <w:pPr>
+        <w:jc w:val="both"/>
+      </w:pPr>
+      <w:r>
+        <w:t>{% for appendix in appendices %}{{loop.index}}. {{appendix.description}} на {{appendix.pages}} л.;</w:t>
+      </w:r>
+    </w:p>
+    <w:p>
+      <w:pPr>
+        <w:jc w:val="both"/>
+      </w:pPr>
+      <w:r>
+        <w:t>{% endfor %}</w:t>
+      </w:r>
+    </w:p>
+    <w:p>
+      <w:pPr>
+        <w:jc w:val="both"/>
+      </w:pPr>
+      <w:r>
+        <w:t>{{petition_date}} _____________ / {{debtor_full_name}}</w:t>
       </w:r>
     </w:p>
     <w:sectPr>
       <w:pgSz w:w="12240" w:h="15840"/>
-      <w:pgMar w:top="1138" w:right="850" w:bottom="1138" w:left="1699" w:header="720" w:footer="720" w:gutter="0"/>
+      <w:pgMar w:top="1440" w:right="1800" w:bottom="1440" w:left="1800" w:header="720" w:footer="720" w:gutter="0"/>
       <w:cols w:space="720"/>
       <w:docGrid w:linePitch="360"/>
     </w:sectPr>
@@ -637,7 +1198,7 @@
     <w:rsid w:val="00FC693F"/>
     <w:rPr>
       <w:rFonts w:ascii="Times New Roman" w:hAnsi="Times New Roman"/>
-      <w:sz w:val="24"/>
+      <w:sz w:val="28"/>
     </w:rPr>
   </w:style>
   <w:style w:type="paragraph" w:styleId="Header">

</xml_diff>